<commit_message>
fix some mistakes in SRS
</commit_message>
<xml_diff>
--- a/documentation/SRS_team_5_2020-v2.docx
+++ b/documentation/SRS_team_5_2020-v2.docx
@@ -185,7 +185,7 @@
                                 <a14:useLocalDpi xmlns:a14="http://schemas.microsoft.com/office/drawing/2010/main" val="0"/>
                               </a:ext>
                               <a:ext uri="{96DAC541-7B7A-43D3-8B79-37D633B846F1}">
-                                <asvg:svgBlip xmlns:asvg="http://schemas.microsoft.com/office/drawing/2016/SVG/main" xmlns:w16se="http://schemas.microsoft.com/office/word/2015/wordml/symex" xmlns:w16="http://schemas.microsoft.com/office/word/2018/wordml" xmlns:w16cid="http://schemas.microsoft.com/office/word/2016/wordml/cid" xmlns:w16cex="http://schemas.microsoft.com/office/word/2018/wordml/cex" xmlns:w15="http://schemas.microsoft.com/office/word/2012/wordml" xmlns:w="http://schemas.openxmlformats.org/wordprocessingml/2006/main" xmlns:w10="urn:schemas-microsoft-com:office:word" xmlns:v="urn:schemas-microsoft-com:vml" xmlns:o="urn:schemas-microsoft-com:office:office" xmlns:am3d="http://schemas.microsoft.com/office/drawing/2017/model3d" xmlns:aink="http://schemas.microsoft.com/office/drawing/2016/ink" xmlns:cx8="http://schemas.microsoft.com/office/drawing/2016/5/14/chartex" xmlns:cx7="http://schemas.microsoft.com/office/drawing/2016/5/13/chartex" xmlns:cx6="http://schemas.microsoft.com/office/drawing/2016/5/12/chartex" xmlns:cx5="http://schemas.microsoft.com/office/drawing/2016/5/11/chartex" xmlns:cx4="http://schemas.microsoft.com/office/drawing/2016/5/10/chartex" xmlns:cx3="http://schemas.microsoft.com/office/drawing/2016/5/9/chartex" xmlns:cx2="http://schemas.microsoft.com/office/drawing/2015/10/21/chartex" xmlns:cx1="http://schemas.microsoft.com/office/drawing/2015/9/8/chartex" xmlns:cx="http://schemas.microsoft.com/office/drawing/2014/chartex" xmlns="" r:embed="rId11"/>
+                                <asvg:svgBlip xmlns="" xmlns:cx="http://schemas.microsoft.com/office/drawing/2014/chartex" xmlns:cx1="http://schemas.microsoft.com/office/drawing/2015/9/8/chartex" xmlns:cx2="http://schemas.microsoft.com/office/drawing/2015/10/21/chartex" xmlns:cx3="http://schemas.microsoft.com/office/drawing/2016/5/9/chartex" xmlns:cx4="http://schemas.microsoft.com/office/drawing/2016/5/10/chartex" xmlns:cx5="http://schemas.microsoft.com/office/drawing/2016/5/11/chartex" xmlns:cx6="http://schemas.microsoft.com/office/drawing/2016/5/12/chartex" xmlns:cx7="http://schemas.microsoft.com/office/drawing/2016/5/13/chartex" xmlns:cx8="http://schemas.microsoft.com/office/drawing/2016/5/14/chartex" xmlns:aink="http://schemas.microsoft.com/office/drawing/2016/ink" xmlns:am3d="http://schemas.microsoft.com/office/drawing/2017/model3d" xmlns:o="urn:schemas-microsoft-com:office:office" xmlns:v="urn:schemas-microsoft-com:vml" xmlns:w10="urn:schemas-microsoft-com:office:word" xmlns:w="http://schemas.openxmlformats.org/wordprocessingml/2006/main" xmlns:w15="http://schemas.microsoft.com/office/word/2012/wordml" xmlns:w16cex="http://schemas.microsoft.com/office/word/2018/wordml/cex" xmlns:w16cid="http://schemas.microsoft.com/office/word/2016/wordml/cid" xmlns:w16="http://schemas.microsoft.com/office/word/2018/wordml" xmlns:w16se="http://schemas.microsoft.com/office/word/2015/wordml/symex" xmlns:asvg="http://schemas.microsoft.com/office/drawing/2016/SVG/main" r:embed="rId11"/>
                               </a:ext>
                             </a:extLst>
                           </a:blip>
@@ -217,7 +217,7 @@
                                 <a14:useLocalDpi xmlns:a14="http://schemas.microsoft.com/office/drawing/2010/main" val="0"/>
                               </a:ext>
                               <a:ext uri="{96DAC541-7B7A-43D3-8B79-37D633B846F1}">
-                                <asvg:svgBlip xmlns:asvg="http://schemas.microsoft.com/office/drawing/2016/SVG/main" xmlns:w16se="http://schemas.microsoft.com/office/word/2015/wordml/symex" xmlns:w16="http://schemas.microsoft.com/office/word/2018/wordml" xmlns:w16cid="http://schemas.microsoft.com/office/word/2016/wordml/cid" xmlns:w16cex="http://schemas.microsoft.com/office/word/2018/wordml/cex" xmlns:w15="http://schemas.microsoft.com/office/word/2012/wordml" xmlns:w="http://schemas.openxmlformats.org/wordprocessingml/2006/main" xmlns:w10="urn:schemas-microsoft-com:office:word" xmlns:v="urn:schemas-microsoft-com:vml" xmlns:o="urn:schemas-microsoft-com:office:office" xmlns:am3d="http://schemas.microsoft.com/office/drawing/2017/model3d" xmlns:aink="http://schemas.microsoft.com/office/drawing/2016/ink" xmlns:cx8="http://schemas.microsoft.com/office/drawing/2016/5/14/chartex" xmlns:cx7="http://schemas.microsoft.com/office/drawing/2016/5/13/chartex" xmlns:cx6="http://schemas.microsoft.com/office/drawing/2016/5/12/chartex" xmlns:cx5="http://schemas.microsoft.com/office/drawing/2016/5/11/chartex" xmlns:cx4="http://schemas.microsoft.com/office/drawing/2016/5/10/chartex" xmlns:cx3="http://schemas.microsoft.com/office/drawing/2016/5/9/chartex" xmlns:cx2="http://schemas.microsoft.com/office/drawing/2015/10/21/chartex" xmlns:cx1="http://schemas.microsoft.com/office/drawing/2015/9/8/chartex" xmlns:cx="http://schemas.microsoft.com/office/drawing/2014/chartex" xmlns="" r:embed="rId13"/>
+                                <asvg:svgBlip xmlns="" xmlns:cx="http://schemas.microsoft.com/office/drawing/2014/chartex" xmlns:cx1="http://schemas.microsoft.com/office/drawing/2015/9/8/chartex" xmlns:cx2="http://schemas.microsoft.com/office/drawing/2015/10/21/chartex" xmlns:cx3="http://schemas.microsoft.com/office/drawing/2016/5/9/chartex" xmlns:cx4="http://schemas.microsoft.com/office/drawing/2016/5/10/chartex" xmlns:cx5="http://schemas.microsoft.com/office/drawing/2016/5/11/chartex" xmlns:cx6="http://schemas.microsoft.com/office/drawing/2016/5/12/chartex" xmlns:cx7="http://schemas.microsoft.com/office/drawing/2016/5/13/chartex" xmlns:cx8="http://schemas.microsoft.com/office/drawing/2016/5/14/chartex" xmlns:aink="http://schemas.microsoft.com/office/drawing/2016/ink" xmlns:am3d="http://schemas.microsoft.com/office/drawing/2017/model3d" xmlns:o="urn:schemas-microsoft-com:office:office" xmlns:v="urn:schemas-microsoft-com:vml" xmlns:w10="urn:schemas-microsoft-com:office:word" xmlns:w="http://schemas.openxmlformats.org/wordprocessingml/2006/main" xmlns:w15="http://schemas.microsoft.com/office/word/2012/wordml" xmlns:w16cex="http://schemas.microsoft.com/office/word/2018/wordml/cex" xmlns:w16cid="http://schemas.microsoft.com/office/word/2016/wordml/cid" xmlns:w16="http://schemas.microsoft.com/office/word/2018/wordml" xmlns:w16se="http://schemas.microsoft.com/office/word/2015/wordml/symex" xmlns:asvg="http://schemas.microsoft.com/office/drawing/2016/SVG/main" r:embed="rId13"/>
                               </a:ext>
                             </a:extLst>
                           </a:blip>
@@ -249,7 +249,7 @@
                                 <a14:useLocalDpi xmlns:a14="http://schemas.microsoft.com/office/drawing/2010/main" val="0"/>
                               </a:ext>
                               <a:ext uri="{96DAC541-7B7A-43D3-8B79-37D633B846F1}">
-                                <asvg:svgBlip xmlns:asvg="http://schemas.microsoft.com/office/drawing/2016/SVG/main" xmlns:w16se="http://schemas.microsoft.com/office/word/2015/wordml/symex" xmlns:w16="http://schemas.microsoft.com/office/word/2018/wordml" xmlns:w16cid="http://schemas.microsoft.com/office/word/2016/wordml/cid" xmlns:w16cex="http://schemas.microsoft.com/office/word/2018/wordml/cex" xmlns:w15="http://schemas.microsoft.com/office/word/2012/wordml" xmlns:w="http://schemas.openxmlformats.org/wordprocessingml/2006/main" xmlns:w10="urn:schemas-microsoft-com:office:word" xmlns:v="urn:schemas-microsoft-com:vml" xmlns:o="urn:schemas-microsoft-com:office:office" xmlns:am3d="http://schemas.microsoft.com/office/drawing/2017/model3d" xmlns:aink="http://schemas.microsoft.com/office/drawing/2016/ink" xmlns:cx8="http://schemas.microsoft.com/office/drawing/2016/5/14/chartex" xmlns:cx7="http://schemas.microsoft.com/office/drawing/2016/5/13/chartex" xmlns:cx6="http://schemas.microsoft.com/office/drawing/2016/5/12/chartex" xmlns:cx5="http://schemas.microsoft.com/office/drawing/2016/5/11/chartex" xmlns:cx4="http://schemas.microsoft.com/office/drawing/2016/5/10/chartex" xmlns:cx3="http://schemas.microsoft.com/office/drawing/2016/5/9/chartex" xmlns:cx2="http://schemas.microsoft.com/office/drawing/2015/10/21/chartex" xmlns:cx1="http://schemas.microsoft.com/office/drawing/2015/9/8/chartex" xmlns:cx="http://schemas.microsoft.com/office/drawing/2014/chartex" xmlns="" r:embed="rId15"/>
+                                <asvg:svgBlip xmlns="" xmlns:cx="http://schemas.microsoft.com/office/drawing/2014/chartex" xmlns:cx1="http://schemas.microsoft.com/office/drawing/2015/9/8/chartex" xmlns:cx2="http://schemas.microsoft.com/office/drawing/2015/10/21/chartex" xmlns:cx3="http://schemas.microsoft.com/office/drawing/2016/5/9/chartex" xmlns:cx4="http://schemas.microsoft.com/office/drawing/2016/5/10/chartex" xmlns:cx5="http://schemas.microsoft.com/office/drawing/2016/5/11/chartex" xmlns:cx6="http://schemas.microsoft.com/office/drawing/2016/5/12/chartex" xmlns:cx7="http://schemas.microsoft.com/office/drawing/2016/5/13/chartex" xmlns:cx8="http://schemas.microsoft.com/office/drawing/2016/5/14/chartex" xmlns:aink="http://schemas.microsoft.com/office/drawing/2016/ink" xmlns:am3d="http://schemas.microsoft.com/office/drawing/2017/model3d" xmlns:o="urn:schemas-microsoft-com:office:office" xmlns:v="urn:schemas-microsoft-com:vml" xmlns:w10="urn:schemas-microsoft-com:office:word" xmlns:w="http://schemas.openxmlformats.org/wordprocessingml/2006/main" xmlns:w15="http://schemas.microsoft.com/office/word/2012/wordml" xmlns:w16cex="http://schemas.microsoft.com/office/word/2018/wordml/cex" xmlns:w16cid="http://schemas.microsoft.com/office/word/2016/wordml/cid" xmlns:w16="http://schemas.microsoft.com/office/word/2018/wordml" xmlns:w16se="http://schemas.microsoft.com/office/word/2015/wordml/symex" xmlns:asvg="http://schemas.microsoft.com/office/drawing/2016/SVG/main" r:embed="rId15"/>
                               </a:ext>
                             </a:extLst>
                           </a:blip>
@@ -960,7 +960,7 @@
                               <wps:cNvSpPr txBox="1"/>
                               <wps:spPr>
                                 <a:xfrm>
-                                  <a:off x="143600" y="172353"/>
+                                  <a:off x="143600" y="172225"/>
                                   <a:ext cx="1109345" cy="767080"/>
                                 </a:xfrm>
                                 <a:prstGeom prst="rect">
@@ -1562,22 +1562,17 @@
           <w:lang w:val="en-US"/>
         </w:rPr>
       </w:pPr>
-      <w:proofErr w:type="spellStart"/>
+      <w:r>
+        <w:t>Ει</w:t>
+      </w:r>
       <w:r>
         <w:rPr>
           <w:lang w:val="en-US"/>
         </w:rPr>
-        <w:t>Εισ</w:t>
-      </w:r>
-      <w:proofErr w:type="spellEnd"/>
-      <w:r>
-        <w:rPr>
-          <w:lang w:val="en-US"/>
-        </w:rPr>
+        <w:t>σ</w:t>
+      </w:r>
+      <w:r>
         <w:t>αγωγή</w:t>
-      </w:r>
-      <w:r>
-        <w:t xml:space="preserve"> </w:t>
       </w:r>
     </w:p>
     <w:p>
@@ -1591,9 +1586,6 @@
         <w:tab/>
         <w:t>Εισαγωγή: σκοπός του λογισμικού</w:t>
       </w:r>
-      <w:r>
-        <w:t xml:space="preserve"> </w:t>
-      </w:r>
     </w:p>
     <w:p>
       <w:pPr>
@@ -1933,8 +1925,10 @@
       </w:r>
       <w:proofErr w:type="spellEnd"/>
       <w:r>
-        <w:t xml:space="preserve"> με εξωτερικά συστήματα </w:t>
-      </w:r>
+        <w:t xml:space="preserve"> με εξωτερικά συστήματα</w:t>
+      </w:r>
+      <w:bookmarkStart w:id="0" w:name="_GoBack"/>
+      <w:bookmarkEnd w:id="0"/>
     </w:p>
     <w:p>
       <w:pPr>
@@ -3327,6 +3321,7 @@
           <w:ilvl w:val="0"/>
           <w:numId w:val="6"/>
         </w:numPr>
+        <w:jc w:val="both"/>
         <w:rPr>
           <w:i w:val="0"/>
           <w:color w:val="000000"/>
@@ -3393,6 +3388,7 @@
           <w:ilvl w:val="0"/>
           <w:numId w:val="6"/>
         </w:numPr>
+        <w:jc w:val="both"/>
         <w:rPr>
           <w:i w:val="0"/>
           <w:color w:val="000000"/>
@@ -3443,6 +3439,7 @@
           <w:ilvl w:val="0"/>
           <w:numId w:val="6"/>
         </w:numPr>
+        <w:jc w:val="both"/>
         <w:rPr>
           <w:i w:val="0"/>
           <w:color w:val="000000"/>
@@ -3454,7 +3451,7 @@
           <w:color w:val="000000"/>
           <w:lang w:val="en-US"/>
         </w:rPr>
-        <w:t xml:space="preserve">DBMS </w:t>
+        <w:t>DBMS</w:t>
       </w:r>
     </w:p>
     <w:p>
@@ -4264,6 +4261,7 @@
           <w:ilvl w:val="0"/>
           <w:numId w:val="7"/>
         </w:numPr>
+        <w:jc w:val="both"/>
         <w:rPr>
           <w:i w:val="0"/>
           <w:color w:val="000000"/>
@@ -4419,6 +4417,7 @@
           <w:ilvl w:val="0"/>
           <w:numId w:val="7"/>
         </w:numPr>
+        <w:jc w:val="both"/>
         <w:rPr>
           <w:i w:val="0"/>
           <w:color w:val="000000"/>
@@ -4439,6 +4438,7 @@
           <w:ilvl w:val="0"/>
           <w:numId w:val="7"/>
         </w:numPr>
+        <w:jc w:val="both"/>
         <w:rPr>
           <w:i w:val="0"/>
           <w:color w:val="000000"/>
@@ -4473,6 +4473,7 @@
           <w:ilvl w:val="0"/>
           <w:numId w:val="7"/>
         </w:numPr>
+        <w:jc w:val="both"/>
         <w:rPr>
           <w:i w:val="0"/>
           <w:color w:val="000000"/>
@@ -4507,6 +4508,7 @@
           <w:ilvl w:val="0"/>
           <w:numId w:val="7"/>
         </w:numPr>
+        <w:jc w:val="both"/>
         <w:rPr>
           <w:i w:val="0"/>
           <w:color w:val="000000"/>
@@ -4556,6 +4558,7 @@
           <w:ilvl w:val="0"/>
           <w:numId w:val="7"/>
         </w:numPr>
+        <w:jc w:val="both"/>
         <w:rPr>
           <w:i w:val="0"/>
           <w:color w:val="000000"/>
@@ -4614,6 +4617,7 @@
           <w:ilvl w:val="0"/>
           <w:numId w:val="7"/>
         </w:numPr>
+        <w:jc w:val="both"/>
         <w:rPr>
           <w:i w:val="0"/>
           <w:color w:val="000000"/>
@@ -4634,6 +4638,7 @@
           <w:ilvl w:val="0"/>
           <w:numId w:val="7"/>
         </w:numPr>
+        <w:jc w:val="both"/>
         <w:rPr>
           <w:i w:val="0"/>
           <w:color w:val="000000"/>
@@ -4682,6 +4687,7 @@
           <w:ilvl w:val="0"/>
           <w:numId w:val="7"/>
         </w:numPr>
+        <w:jc w:val="both"/>
         <w:rPr>
           <w:i w:val="0"/>
           <w:color w:val="000000"/>
@@ -4702,6 +4708,7 @@
           <w:ilvl w:val="0"/>
           <w:numId w:val="7"/>
         </w:numPr>
+        <w:jc w:val="both"/>
         <w:rPr>
           <w:i w:val="0"/>
           <w:color w:val="000000"/>
@@ -4722,6 +4729,7 @@
           <w:ilvl w:val="0"/>
           <w:numId w:val="7"/>
         </w:numPr>
+        <w:jc w:val="both"/>
         <w:rPr>
           <w:i w:val="0"/>
           <w:color w:val="000000"/>
@@ -5090,13 +5098,6 @@
           <w:color w:val="000000"/>
         </w:rPr>
         <w:t>για την περίοδο χρήσης που επιλέγει. Η περίοδος χρήσης που επιλέγει θα πρέπει να είναι έγκυρη.</w:t>
-      </w:r>
-      <w:r>
-        <w:rPr>
-          <w:i w:val="0"/>
-          <w:color w:val="000000"/>
-        </w:rPr>
-        <w:t xml:space="preserve"> </w:t>
       </w:r>
     </w:p>
     <w:p>
@@ -5124,6 +5125,7 @@
           <w:ilvl w:val="0"/>
           <w:numId w:val="6"/>
         </w:numPr>
+        <w:jc w:val="both"/>
         <w:rPr>
           <w:i w:val="0"/>
           <w:color w:val="000000"/>
@@ -5190,6 +5192,7 @@
           <w:ilvl w:val="0"/>
           <w:numId w:val="6"/>
         </w:numPr>
+        <w:jc w:val="both"/>
         <w:rPr>
           <w:i w:val="0"/>
           <w:color w:val="000000"/>
@@ -5240,6 +5243,7 @@
           <w:ilvl w:val="0"/>
           <w:numId w:val="6"/>
         </w:numPr>
+        <w:jc w:val="both"/>
         <w:rPr>
           <w:i w:val="0"/>
           <w:color w:val="000000"/>
@@ -5272,7 +5276,7 @@
       </w:r>
       <w:r>
         <w:tab/>
-        <w:t xml:space="preserve">Δεδομένα εισόδου </w:t>
+        <w:t>Δεδομένα εισόδου</w:t>
       </w:r>
     </w:p>
     <w:tbl>
@@ -5895,6 +5899,7 @@
           <w:ilvl w:val="0"/>
           <w:numId w:val="8"/>
         </w:numPr>
+        <w:jc w:val="both"/>
         <w:rPr>
           <w:i w:val="0"/>
           <w:color w:val="000000"/>
@@ -6050,6 +6055,7 @@
           <w:ilvl w:val="0"/>
           <w:numId w:val="8"/>
         </w:numPr>
+        <w:jc w:val="both"/>
         <w:rPr>
           <w:i w:val="0"/>
           <w:color w:val="000000"/>
@@ -6085,6 +6091,7 @@
           <w:ilvl w:val="0"/>
           <w:numId w:val="8"/>
         </w:numPr>
+        <w:jc w:val="both"/>
         <w:rPr>
           <w:i w:val="0"/>
           <w:color w:val="000000"/>
@@ -6119,6 +6126,7 @@
           <w:ilvl w:val="0"/>
           <w:numId w:val="8"/>
         </w:numPr>
+        <w:jc w:val="both"/>
         <w:rPr>
           <w:i w:val="0"/>
           <w:color w:val="000000"/>
@@ -6543,6 +6551,7 @@
           <w:ilvl w:val="0"/>
           <w:numId w:val="6"/>
         </w:numPr>
+        <w:jc w:val="both"/>
         <w:rPr>
           <w:i w:val="0"/>
           <w:color w:val="000000"/>
@@ -6571,6 +6580,7 @@
           <w:ilvl w:val="0"/>
           <w:numId w:val="6"/>
         </w:numPr>
+        <w:jc w:val="both"/>
         <w:rPr>
           <w:i w:val="0"/>
           <w:color w:val="000000"/>
@@ -6607,6 +6617,7 @@
           <w:ilvl w:val="0"/>
           <w:numId w:val="6"/>
         </w:numPr>
+        <w:jc w:val="both"/>
         <w:rPr>
           <w:i w:val="0"/>
           <w:color w:val="000000"/>
@@ -7229,6 +7240,7 @@
           <w:ilvl w:val="0"/>
           <w:numId w:val="9"/>
         </w:numPr>
+        <w:jc w:val="both"/>
         <w:rPr>
           <w:i w:val="0"/>
           <w:color w:val="000000"/>
@@ -7313,6 +7325,7 @@
           <w:ilvl w:val="0"/>
           <w:numId w:val="9"/>
         </w:numPr>
+        <w:jc w:val="both"/>
         <w:rPr>
           <w:i w:val="0"/>
           <w:color w:val="000000"/>
@@ -7333,6 +7346,7 @@
           <w:ilvl w:val="0"/>
           <w:numId w:val="9"/>
         </w:numPr>
+        <w:jc w:val="both"/>
         <w:rPr>
           <w:i w:val="0"/>
           <w:color w:val="000000"/>
@@ -7353,6 +7367,7 @@
           <w:ilvl w:val="0"/>
           <w:numId w:val="9"/>
         </w:numPr>
+        <w:jc w:val="both"/>
         <w:rPr>
           <w:i w:val="0"/>
           <w:color w:val="000000"/>
@@ -7380,6 +7395,7 @@
           <w:ilvl w:val="0"/>
           <w:numId w:val="9"/>
         </w:numPr>
+        <w:jc w:val="both"/>
         <w:rPr>
           <w:i w:val="0"/>
           <w:color w:val="000000"/>
@@ -7421,6 +7437,7 @@
           <w:ilvl w:val="0"/>
           <w:numId w:val="9"/>
         </w:numPr>
+        <w:jc w:val="both"/>
         <w:rPr>
           <w:i w:val="0"/>
           <w:color w:val="000000"/>
@@ -7569,9 +7586,6 @@
         </w:rPr>
         <w:t>Ν/Α</w:t>
       </w:r>
-      <w:r>
-        <w:t xml:space="preserve"> </w:t>
-      </w:r>
     </w:p>
     <w:p>
       <w:pPr>
@@ -7939,7 +7953,14 @@
           <w:i w:val="0"/>
           <w:color w:val="000000"/>
         </w:rPr>
-        <w:t xml:space="preserve">Για  να τροποποιήσουν έναν ήδη υπάρχοντα σταθμό θα πρέπει να επιλέξουν μία έγκυρη ταυτότητα σταθμού. Για να έχουν το δικαίωμα τροποποίησης, θα πρέπει να έχουν καταχωρηθεί στο σύστημα ως λειτουργοί του σταθμού αυτού. Επίσης πρέπει να επιλέξουν έγκυρα πεδία, που μπορούν να τροποποιηθούν και να δώσουν </w:t>
+        <w:t>Για</w:t>
+      </w:r>
+      <w:r>
+        <w:rPr>
+          <w:i w:val="0"/>
+          <w:color w:val="000000"/>
+        </w:rPr>
+        <w:t xml:space="preserve"> να τροποποιήσουν έναν ήδη υπάρχοντα σταθμό θα πρέπει να επιλέξουν μία έγκυρη ταυτότητα σταθμού. Για να έχουν το δικαίωμα τροποποίησης, θα πρέπει να έχουν καταχωρηθεί στο σύστημα ως λειτουργοί του σταθμού αυτού. Επίσης πρέπει να επιλέξουν έγκυρα πεδία, που μπορούν να τροποποιηθούν και να δώσουν </w:t>
       </w:r>
       <w:r>
         <w:rPr>
@@ -8106,7 +8127,7 @@
       </w:r>
       <w:r>
         <w:tab/>
-        <w:t xml:space="preserve">Δεδομένα εισόδου </w:t>
+        <w:t>Δεδομένα εισόδου</w:t>
       </w:r>
     </w:p>
     <w:tbl>
@@ -11365,6 +11386,7 @@
           <w:ilvl w:val="0"/>
           <w:numId w:val="10"/>
         </w:numPr>
+        <w:jc w:val="both"/>
         <w:rPr>
           <w:i w:val="0"/>
           <w:color w:val="000000"/>
@@ -11400,6 +11422,7 @@
           <w:ilvl w:val="0"/>
           <w:numId w:val="10"/>
         </w:numPr>
+        <w:jc w:val="both"/>
         <w:rPr>
           <w:i w:val="0"/>
           <w:color w:val="000000"/>
@@ -11448,6 +11471,7 @@
           <w:ilvl w:val="0"/>
           <w:numId w:val="10"/>
         </w:numPr>
+        <w:jc w:val="both"/>
         <w:rPr>
           <w:i w:val="0"/>
           <w:color w:val="000000"/>
@@ -11584,6 +11608,7 @@
           <w:ilvl w:val="0"/>
           <w:numId w:val="10"/>
         </w:numPr>
+        <w:jc w:val="both"/>
         <w:rPr>
           <w:i w:val="0"/>
           <w:color w:val="000000"/>
@@ -11639,6 +11664,7 @@
           <w:ilvl w:val="0"/>
           <w:numId w:val="10"/>
         </w:numPr>
+        <w:jc w:val="both"/>
         <w:rPr>
           <w:i w:val="0"/>
           <w:color w:val="000000"/>
@@ -12063,6 +12089,7 @@
           <w:ilvl w:val="0"/>
           <w:numId w:val="6"/>
         </w:numPr>
+        <w:jc w:val="both"/>
         <w:rPr>
           <w:i w:val="0"/>
           <w:color w:val="000000"/>
@@ -12129,6 +12156,7 @@
           <w:ilvl w:val="0"/>
           <w:numId w:val="6"/>
         </w:numPr>
+        <w:jc w:val="both"/>
         <w:rPr>
           <w:i w:val="0"/>
           <w:color w:val="000000"/>
@@ -12179,6 +12207,7 @@
           <w:ilvl w:val="0"/>
           <w:numId w:val="6"/>
         </w:numPr>
+        <w:jc w:val="both"/>
         <w:rPr>
           <w:i w:val="0"/>
           <w:color w:val="000000"/>
@@ -12190,7 +12219,7 @@
           <w:color w:val="000000"/>
           <w:lang w:val="en-US"/>
         </w:rPr>
-        <w:t xml:space="preserve">DBMS </w:t>
+        <w:t>DBMS</w:t>
       </w:r>
     </w:p>
     <w:p>
@@ -12829,6 +12858,7 @@
           <w:ilvl w:val="0"/>
           <w:numId w:val="11"/>
         </w:numPr>
+        <w:jc w:val="both"/>
         <w:rPr>
           <w:i w:val="0"/>
           <w:color w:val="000000"/>
@@ -12850,6 +12880,7 @@
           <w:ilvl w:val="0"/>
           <w:numId w:val="11"/>
         </w:numPr>
+        <w:jc w:val="both"/>
         <w:rPr>
           <w:i w:val="0"/>
           <w:color w:val="000000"/>
@@ -12870,6 +12901,7 @@
           <w:ilvl w:val="0"/>
           <w:numId w:val="11"/>
         </w:numPr>
+        <w:jc w:val="both"/>
         <w:rPr>
           <w:i w:val="0"/>
           <w:color w:val="000000"/>
@@ -13029,7 +13061,7 @@
       </w:r>
       <w:r>
         <w:tab/>
-        <w:t xml:space="preserve">Παρατηρήσεις </w:t>
+        <w:t>Παρατηρήσεις</w:t>
       </w:r>
     </w:p>
     <w:p>
@@ -14232,7 +14264,21 @@
           <w:color w:val="000000"/>
           <w:sz w:val="20"/>
         </w:rPr>
-        <w:t>και ασφαλές κλειδί για την επίτευξη του σκοπών του</w:t>
+        <w:t>και ασ</w:t>
+      </w:r>
+      <w:r>
+        <w:rPr>
+          <w:color w:val="000000"/>
+          <w:sz w:val="20"/>
+        </w:rPr>
+        <w:t xml:space="preserve">φαλές κλειδί για την επίτευξη των </w:t>
+      </w:r>
+      <w:r>
+        <w:rPr>
+          <w:color w:val="000000"/>
+          <w:sz w:val="20"/>
+        </w:rPr>
+        <w:t>σκοπών του</w:t>
       </w:r>
       <w:r>
         <w:rPr>
@@ -14253,7 +14299,21 @@
           <w:color w:val="000000"/>
           <w:sz w:val="20"/>
         </w:rPr>
-        <w:t xml:space="preserve"> Πρώτος είναι η ανταλλαγή πληροφοριών. Συγκεκριμένα το </w:t>
+        <w:t xml:space="preserve"> Πρώτος είναι η αντα</w:t>
+      </w:r>
+      <w:r>
+        <w:rPr>
+          <w:color w:val="000000"/>
+          <w:sz w:val="20"/>
+        </w:rPr>
+        <w:t xml:space="preserve">λλαγή πληροφοριών. Συγκεκριμένα, </w:t>
+      </w:r>
+      <w:r>
+        <w:rPr>
+          <w:color w:val="000000"/>
+          <w:sz w:val="20"/>
+        </w:rPr>
+        <w:t xml:space="preserve">το </w:t>
       </w:r>
       <w:r>
         <w:rPr>
@@ -14275,10 +14335,22 @@
           <w:color w:val="000000"/>
           <w:sz w:val="20"/>
         </w:rPr>
-        <w:t>επαληθεύει το περιεχόμενο που ζητείται και εξασφαλίζει την αληθινή ταυτότητα των αποστολέων. Δεύτερος είναι η εξουσιοδότηση. Εδώ μ</w:t>
-      </w:r>
-      <w:bookmarkStart w:id="0" w:name="_GoBack"/>
-      <w:bookmarkEnd w:id="0"/>
+        <w:t>επαληθεύει το περιεχόμενο που ζητείται και εξασφαλίζει την αληθινή ταυτότητα των αποστολέων. Δεύτερος είναι η εξουσιοδότηση. Εδώ</w:t>
+      </w:r>
+      <w:r>
+        <w:rPr>
+          <w:color w:val="000000"/>
+          <w:sz w:val="20"/>
+        </w:rPr>
+        <w:t>,</w:t>
+      </w:r>
+      <w:r>
+        <w:rPr>
+          <w:color w:val="000000"/>
+          <w:sz w:val="20"/>
+        </w:rPr>
+        <w:t xml:space="preserve"> μ</w:t>
+      </w:r>
       <w:r>
         <w:rPr>
           <w:color w:val="000000"/>
@@ -14438,7 +14510,7 @@
           <w:color w:val="000000"/>
           <w:sz w:val="20"/>
         </w:rPr>
-        <w:t xml:space="preserve">. </w:t>
+        <w:t>.</w:t>
       </w:r>
     </w:p>
     <w:p>
@@ -14461,7 +14533,14 @@
           <w:color w:val="000000"/>
           <w:sz w:val="20"/>
         </w:rPr>
-        <w:t xml:space="preserve">χρησιμοποιούνται αναλυτικά ονόματα, τα οποία αν απαιτείται διαχωρίζονται με κάτω παύλα. </w:t>
+        <w:t>χρησιμοποιούνται αναλυτικά ονόματα, τα οποία αν απαιτείτ</w:t>
+      </w:r>
+      <w:r>
+        <w:rPr>
+          <w:color w:val="000000"/>
+          <w:sz w:val="20"/>
+        </w:rPr>
+        <w:t>αι διαχωρίζονται με κάτω παύλα.</w:t>
       </w:r>
     </w:p>
     <w:p>
@@ -15649,6 +15728,7 @@
         </w:numPr>
         <w:snapToGrid/>
         <w:spacing w:before="0"/>
+        <w:jc w:val="both"/>
         <w:rPr>
           <w:color w:val="000000"/>
           <w:sz w:val="20"/>
@@ -15728,6 +15808,7 @@
         </w:numPr>
         <w:snapToGrid/>
         <w:spacing w:before="0"/>
+        <w:jc w:val="both"/>
         <w:rPr>
           <w:color w:val="000000"/>
           <w:sz w:val="20"/>
@@ -15781,6 +15862,7 @@
           <w:ilvl w:val="0"/>
           <w:numId w:val="16"/>
         </w:numPr>
+        <w:jc w:val="both"/>
         <w:rPr>
           <w:i w:val="0"/>
           <w:iCs/>
@@ -15828,6 +15910,7 @@
           <w:ilvl w:val="0"/>
           <w:numId w:val="16"/>
         </w:numPr>
+        <w:jc w:val="both"/>
         <w:rPr>
           <w:i w:val="0"/>
           <w:iCs/>
@@ -15889,7 +15972,15 @@
           <w:iCs/>
           <w:color w:val="000000"/>
         </w:rPr>
-        <w:t xml:space="preserve">Θα δημιουργείται επιπλέον ένα εξωτερικό αντίγραφο ασφαλείας της ΒΔ κάθε εβδομάδα. </w:t>
+        <w:t xml:space="preserve">Θα δημιουργείται επιπλέον ένα εξωτερικό αντίγραφο </w:t>
+      </w:r>
+      <w:r>
+        <w:rPr>
+          <w:i w:val="0"/>
+          <w:iCs/>
+          <w:color w:val="000000"/>
+        </w:rPr>
+        <w:t>ασφαλείας της ΒΔ κάθε εβδομάδα.</w:t>
       </w:r>
     </w:p>
     <w:p>
@@ -15899,6 +15990,7 @@
           <w:ilvl w:val="0"/>
           <w:numId w:val="16"/>
         </w:numPr>
+        <w:jc w:val="both"/>
         <w:rPr>
           <w:i w:val="0"/>
           <w:iCs/>
@@ -16122,7 +16214,7 @@
         <w:szCs w:val="18"/>
         <w:lang w:val="en-US"/>
       </w:rPr>
-      <w:t>10</w:t>
+      <w:t>1</w:t>
     </w:r>
     <w:r>
       <w:rPr>
@@ -20770,7 +20862,7 @@
   <a:extraClrSchemeLst/>
   <a:extLst>
     <a:ext uri="{05A4C25C-085E-4340-85A3-A5531E510DB2}">
-      <thm15:themeFamily xmlns:thm15="http://schemas.microsoft.com/office/thememl/2012/main" xmlns="" name="Office Theme" id="{62F939B6-93AF-4DB8-9C6B-D6C7DFDC589F}" vid="{4A3C46E8-61CC-4603-A589-7422A47A8E4A}"/>
+      <thm15:themeFamily xmlns="" xmlns:thm15="http://schemas.microsoft.com/office/thememl/2012/main" name="Office Theme" id="{62F939B6-93AF-4DB8-9C6B-D6C7DFDC589F}" vid="{4A3C46E8-61CC-4603-A589-7422A47A8E4A}"/>
     </a:ext>
   </a:extLst>
 </a:theme>
@@ -20781,7 +20873,7 @@
 </file>
 
 <file path=customXml/itemProps1.xml><?xml version="1.0" encoding="utf-8"?>
-<ds:datastoreItem xmlns:ds="http://schemas.openxmlformats.org/officeDocument/2006/customXml" ds:itemID="{A9D20278-4F3B-44CB-9064-52299CDD713D}">
+<ds:datastoreItem xmlns:ds="http://schemas.openxmlformats.org/officeDocument/2006/customXml" ds:itemID="{7309E935-252A-4C76-BE55-1D715B0EAC6B}">
   <ds:schemaRefs>
     <ds:schemaRef ds:uri="http://schemas.openxmlformats.org/officeDocument/2006/bibliography"/>
   </ds:schemaRefs>

</xml_diff>